<commit_message>
version casi lista para depositar correcciones
</commit_message>
<xml_diff>
--- a/Correciones/Highlights- 05082021.docx
+++ b/Correciones/Highlights- 05082021.docx
@@ -1,6 +1,6 @@
 
 <file path=word/document.xml><?xml version="1.0" encoding="utf-8"?>
-<w:document xmlns:wpc="http://schemas.microsoft.com/office/word/2010/wordprocessingCanvas" xmlns:cx="http://schemas.microsoft.com/office/drawing/2014/chartex" xmlns:cx1="http://schemas.microsoft.com/office/drawing/2015/9/8/chartex" xmlns:cx2="http://schemas.microsoft.com/office/drawing/2015/10/21/chartex" xmlns:cx3="http://schemas.microsoft.com/office/drawing/2016/5/9/chartex" xmlns:cx4="http://schemas.microsoft.com/office/drawing/2016/5/10/chartex" xmlns:cx5="http://schemas.microsoft.com/office/drawing/2016/5/11/chartex" xmlns:cx6="http://schemas.microsoft.com/office/drawing/2016/5/12/chartex" xmlns:cx7="http://schemas.microsoft.com/office/drawing/2016/5/13/chartex" xmlns:cx8="http://schemas.microsoft.com/office/drawing/2016/5/14/chartex" xmlns:mc="http://schemas.openxmlformats.org/markup-compatibility/2006" xmlns:aink="http://schemas.microsoft.com/office/drawing/2016/ink" xmlns:am3d="http://schemas.microsoft.com/office/drawing/2017/model3d" xmlns:o="urn:schemas-microsoft-com:office:office" xmlns:r="http://schemas.openxmlformats.org/officeDocument/2006/relationships" xmlns:m="http://schemas.openxmlformats.org/officeDocument/2006/math" xmlns:v="urn:schemas-microsoft-com:vml" xmlns:wp14="http://schemas.microsoft.com/office/word/2010/wordprocessingDrawing" xmlns:wp="http://schemas.openxmlformats.org/drawingml/2006/wordprocessingDrawing" xmlns:w10="urn:schemas-microsoft-com:office:word" xmlns:w="http://schemas.openxmlformats.org/wordprocessingml/2006/main" xmlns:w14="http://schemas.microsoft.com/office/word/2010/wordml" xmlns:w15="http://schemas.microsoft.com/office/word/2012/wordml" xmlns:w16cex="http://schemas.microsoft.com/office/word/2018/wordml/cex" xmlns:w16cid="http://schemas.microsoft.com/office/word/2016/wordml/cid" xmlns:w16="http://schemas.microsoft.com/office/word/2018/wordml" xmlns:w16se="http://schemas.microsoft.com/office/word/2015/wordml/symex" xmlns:wpg="http://schemas.microsoft.com/office/word/2010/wordprocessingGroup" xmlns:wpi="http://schemas.microsoft.com/office/word/2010/wordprocessingInk" xmlns:wne="http://schemas.microsoft.com/office/word/2006/wordml" xmlns:wps="http://schemas.microsoft.com/office/word/2010/wordprocessingShape" mc:Ignorable="w14 w15 w16se w16cid w16 w16cex wp14">
+<w:document xmlns:wpc="http://schemas.microsoft.com/office/word/2010/wordprocessingCanvas" xmlns:cx="http://schemas.microsoft.com/office/drawing/2014/chartex" xmlns:cx1="http://schemas.microsoft.com/office/drawing/2015/9/8/chartex" xmlns:cx2="http://schemas.microsoft.com/office/drawing/2015/10/21/chartex" xmlns:cx3="http://schemas.microsoft.com/office/drawing/2016/5/9/chartex" xmlns:cx4="http://schemas.microsoft.com/office/drawing/2016/5/10/chartex" xmlns:cx5="http://schemas.microsoft.com/office/drawing/2016/5/11/chartex" xmlns:cx6="http://schemas.microsoft.com/office/drawing/2016/5/12/chartex" xmlns:cx7="http://schemas.microsoft.com/office/drawing/2016/5/13/chartex" xmlns:cx8="http://schemas.microsoft.com/office/drawing/2016/5/14/chartex" xmlns:mc="http://schemas.openxmlformats.org/markup-compatibility/2006" xmlns:aink="http://schemas.microsoft.com/office/drawing/2016/ink" xmlns:am3d="http://schemas.microsoft.com/office/drawing/2017/model3d" xmlns:o="urn:schemas-microsoft-com:office:office" xmlns:r="http://schemas.openxmlformats.org/officeDocument/2006/relationships" xmlns:m="http://schemas.openxmlformats.org/officeDocument/2006/math" xmlns:v="urn:schemas-microsoft-com:vml" xmlns:wp14="http://schemas.microsoft.com/office/word/2010/wordprocessingDrawing" xmlns:wp="http://schemas.openxmlformats.org/drawingml/2006/wordprocessingDrawing" xmlns:w10="urn:schemas-microsoft-com:office:word" xmlns:w="http://schemas.openxmlformats.org/wordprocessingml/2006/main" xmlns:w14="http://schemas.microsoft.com/office/word/2010/wordml" xmlns:w15="http://schemas.microsoft.com/office/word/2012/wordml" xmlns:w16cex="http://schemas.microsoft.com/office/word/2018/wordml/cex" xmlns:w16cid="http://schemas.microsoft.com/office/word/2016/wordml/cid" xmlns:w16="http://schemas.microsoft.com/office/word/2018/wordml" xmlns:w16sdtdh="http://schemas.microsoft.com/office/word/2020/wordml/sdtdatahash" xmlns:w16se="http://schemas.microsoft.com/office/word/2015/wordml/symex" xmlns:wpg="http://schemas.microsoft.com/office/word/2010/wordprocessingGroup" xmlns:wpi="http://schemas.microsoft.com/office/word/2010/wordprocessingInk" xmlns:wne="http://schemas.microsoft.com/office/word/2006/wordml" xmlns:wps="http://schemas.microsoft.com/office/word/2010/wordprocessingShape" mc:Ignorable="w14 w15 w16se w16cid w16 w16cex w16sdtdh wp14">
   <w:body>
     <w:p>
       <w:pPr>
@@ -25,86 +25,146 @@
     </w:p>
     <w:p>
       <w:pPr>
-        <w:pStyle w:val="Prrafodelista"/>
+        <w:pStyle w:val="Paragraphedeliste"/>
         <w:numPr>
           <w:ilvl w:val="0"/>
           <w:numId w:val="1"/>
         </w:numPr>
-      </w:pPr>
-      <w:r>
-        <w:t>Material usage is of great i</w:t>
-      </w:r>
-      <w:r>
-        <w:t>mportance in 3D printing applications.</w:t>
+        <w:rPr>
+          <w:ins w:id="0" w:author="Fabio Alberto Cruz Sanchez" w:date="2021-09-07T11:22:00Z"/>
+          <w:strike/>
+          <w:rPrChange w:id="1" w:author="Fabio Alberto Cruz Sanchez" w:date="2021-09-07T11:23:00Z">
+            <w:rPr>
+              <w:ins w:id="2" w:author="Fabio Alberto Cruz Sanchez" w:date="2021-09-07T11:22:00Z"/>
+            </w:rPr>
+          </w:rPrChange>
+        </w:rPr>
+      </w:pPr>
+      <w:r>
+        <w:rPr>
+          <w:strike/>
+          <w:rPrChange w:id="3" w:author="Fabio Alberto Cruz Sanchez" w:date="2021-09-07T11:23:00Z">
+            <w:rPr/>
+          </w:rPrChange>
+        </w:rPr>
+        <w:t>Material usage is of great importance in 3D printing applications.</w:t>
       </w:r>
     </w:p>
     <w:p>
       <w:pPr>
-        <w:pStyle w:val="Prrafodelista"/>
+        <w:pStyle w:val="Paragraphedeliste"/>
         <w:numPr>
           <w:ilvl w:val="0"/>
           <w:numId w:val="1"/>
         </w:numPr>
       </w:pPr>
-      <w:r>
-        <w:t xml:space="preserve">Printing conditions can help optimizing the </w:t>
-      </w:r>
-      <w:r>
-        <w:t>tensile strength</w:t>
-      </w:r>
+      <w:ins w:id="4" w:author="Fabio Alberto Cruz Sanchez" w:date="2021-09-07T11:22:00Z">
+        <w:r>
+          <w:t>T</w:t>
+        </w:r>
+        <w:r>
+          <w:t xml:space="preserve">echnical viability of recycled materials as substitutes for conventional virgin materials are still limited to </w:t>
+        </w:r>
+        <w:proofErr w:type="gramStart"/>
+        <w:r>
+          <w:t>particular applications</w:t>
+        </w:r>
+        <w:proofErr w:type="gramEnd"/>
+        <w:r>
+          <w:t xml:space="preserve"> such as prototyping activities</w:t>
+        </w:r>
+      </w:ins>
     </w:p>
     <w:p>
       <w:pPr>
-        <w:pStyle w:val="Prrafodelista"/>
+        <w:pStyle w:val="Paragraphedeliste"/>
         <w:numPr>
           <w:ilvl w:val="0"/>
           <w:numId w:val="1"/>
         </w:numPr>
-      </w:pPr>
-      <w:r>
-        <w:t xml:space="preserve">The infill density and the orientation are key factors for the </w:t>
-      </w:r>
-      <w:r>
+        <w:rPr>
+          <w:strike/>
+          <w:rPrChange w:id="5" w:author="Fabio Alberto Cruz Sanchez" w:date="2021-09-07T11:21:00Z">
+            <w:rPr/>
+          </w:rPrChange>
+        </w:rPr>
+      </w:pPr>
+      <w:commentRangeStart w:id="6"/>
+      <w:r>
+        <w:rPr>
+          <w:strike/>
+          <w:rPrChange w:id="7" w:author="Fabio Alberto Cruz Sanchez" w:date="2021-09-07T11:21:00Z">
+            <w:rPr/>
+          </w:rPrChange>
+        </w:rPr>
+        <w:t xml:space="preserve">Printing conditions can help optimizing the </w:t>
+      </w:r>
+      <w:r>
+        <w:rPr>
+          <w:strike/>
+          <w:rPrChange w:id="8" w:author="Fabio Alberto Cruz Sanchez" w:date="2021-09-07T11:21:00Z">
+            <w:rPr/>
+          </w:rPrChange>
+        </w:rPr>
         <w:t>tensile strength</w:t>
+      </w:r>
+      <w:commentRangeEnd w:id="6"/>
+      <w:r>
+        <w:rPr>
+          <w:rStyle w:val="Marquedecommentaire"/>
+          <w:strike/>
+          <w:rPrChange w:id="9" w:author="Fabio Alberto Cruz Sanchez" w:date="2021-09-07T11:21:00Z">
+            <w:rPr>
+              <w:rStyle w:val="Marquedecommentaire"/>
+            </w:rPr>
+          </w:rPrChange>
+        </w:rPr>
+        <w:commentReference w:id="6"/>
       </w:r>
     </w:p>
     <w:p>
       <w:pPr>
-        <w:pStyle w:val="Prrafodelista"/>
+        <w:pStyle w:val="Paragraphedeliste"/>
         <w:numPr>
           <w:ilvl w:val="0"/>
           <w:numId w:val="1"/>
         </w:numPr>
       </w:pPr>
       <w:r>
-        <w:t xml:space="preserve">Recycled materials provide </w:t>
-      </w:r>
-      <w:r>
-        <w:t xml:space="preserve">tensile strength </w:t>
-      </w:r>
-      <w:r>
-        <w:t>close to that of the virgin ones</w:t>
+        <w:t xml:space="preserve">The infill density and the orientation are key factors for the </w:t>
+      </w:r>
+      <w:r>
+        <w:t>tensile strength</w:t>
       </w:r>
     </w:p>
     <w:p>
       <w:pPr>
-        <w:pStyle w:val="Prrafodelista"/>
+        <w:pStyle w:val="Paragraphedeliste"/>
         <w:numPr>
           <w:ilvl w:val="0"/>
           <w:numId w:val="1"/>
         </w:numPr>
       </w:pPr>
       <w:r>
-        <w:t>A</w:t>
-      </w:r>
-      <w:r>
-        <w:t>n infill density of 40 %, there is a retention of 58.1</w:t>
-      </w:r>
-      <w:r>
-        <w:t xml:space="preserve"> </w:t>
-      </w:r>
-      <w:r>
-        <w:t xml:space="preserve">% of the </w:t>
+        <w:t xml:space="preserve">Recycled materials provide </w:t>
+      </w:r>
+      <w:r>
+        <w:t xml:space="preserve">tensile strength </w:t>
+      </w:r>
+      <w:r>
+        <w:t>close to that of the virgin ones</w:t>
+      </w:r>
+    </w:p>
+    <w:p>
+      <w:pPr>
+        <w:pStyle w:val="Paragraphedeliste"/>
+        <w:numPr>
+          <w:ilvl w:val="0"/>
+          <w:numId w:val="1"/>
+        </w:numPr>
+      </w:pPr>
+      <w:r>
+        <w:t xml:space="preserve">An infill density of 40 %, there is a retention of 58.1 % of the </w:t>
       </w:r>
       <w:r>
         <w:t>tensile strength</w:t>
@@ -120,8 +180,87 @@
 </w:document>
 </file>
 
+<file path=word/comments.xml><?xml version="1.0" encoding="utf-8"?>
+<w:comments xmlns:wpc="http://schemas.microsoft.com/office/word/2010/wordprocessingCanvas" xmlns:cx="http://schemas.microsoft.com/office/drawing/2014/chartex" xmlns:cx1="http://schemas.microsoft.com/office/drawing/2015/9/8/chartex" xmlns:cx2="http://schemas.microsoft.com/office/drawing/2015/10/21/chartex" xmlns:cx3="http://schemas.microsoft.com/office/drawing/2016/5/9/chartex" xmlns:cx4="http://schemas.microsoft.com/office/drawing/2016/5/10/chartex" xmlns:cx5="http://schemas.microsoft.com/office/drawing/2016/5/11/chartex" xmlns:cx6="http://schemas.microsoft.com/office/drawing/2016/5/12/chartex" xmlns:cx7="http://schemas.microsoft.com/office/drawing/2016/5/13/chartex" xmlns:cx8="http://schemas.microsoft.com/office/drawing/2016/5/14/chartex" xmlns:mc="http://schemas.openxmlformats.org/markup-compatibility/2006" xmlns:aink="http://schemas.microsoft.com/office/drawing/2016/ink" xmlns:am3d="http://schemas.microsoft.com/office/drawing/2017/model3d" xmlns:o="urn:schemas-microsoft-com:office:office" xmlns:r="http://schemas.openxmlformats.org/officeDocument/2006/relationships" xmlns:m="http://schemas.openxmlformats.org/officeDocument/2006/math" xmlns:v="urn:schemas-microsoft-com:vml" xmlns:wp14="http://schemas.microsoft.com/office/word/2010/wordprocessingDrawing" xmlns:wp="http://schemas.openxmlformats.org/drawingml/2006/wordprocessingDrawing" xmlns:w10="urn:schemas-microsoft-com:office:word" xmlns:w="http://schemas.openxmlformats.org/wordprocessingml/2006/main" xmlns:w14="http://schemas.microsoft.com/office/word/2010/wordml" xmlns:w15="http://schemas.microsoft.com/office/word/2012/wordml" xmlns:w16cex="http://schemas.microsoft.com/office/word/2018/wordml/cex" xmlns:w16cid="http://schemas.microsoft.com/office/word/2016/wordml/cid" xmlns:w16="http://schemas.microsoft.com/office/word/2018/wordml" xmlns:w16sdtdh="http://schemas.microsoft.com/office/word/2020/wordml/sdtdatahash" xmlns:w16se="http://schemas.microsoft.com/office/word/2015/wordml/symex" xmlns:wpg="http://schemas.microsoft.com/office/word/2010/wordprocessingGroup" xmlns:wpi="http://schemas.microsoft.com/office/word/2010/wordprocessingInk" xmlns:wne="http://schemas.microsoft.com/office/word/2006/wordml" xmlns:wps="http://schemas.microsoft.com/office/word/2010/wordprocessingShape" mc:Ignorable="w14 w15 w16se w16cid w16 w16cex w16sdtdh wp14">
+  <w:comment w:id="6" w:author="Fabio Alberto Cruz Sanchez" w:date="2021-09-07T11:21:00Z" w:initials="FACS">
+    <w:p>
+      <w:pPr>
+        <w:pStyle w:val="Commentaire"/>
+      </w:pPr>
+      <w:r>
+        <w:rPr>
+          <w:rStyle w:val="Marquedecommentaire"/>
+        </w:rPr>
+        <w:annotationRef/>
+      </w:r>
+      <w:r>
+        <w:t xml:space="preserve">Me </w:t>
+      </w:r>
+      <w:proofErr w:type="spellStart"/>
+      <w:r>
+        <w:t>parece</w:t>
+      </w:r>
+      <w:proofErr w:type="spellEnd"/>
+      <w:r>
+        <w:t xml:space="preserve"> </w:t>
+      </w:r>
+      <w:proofErr w:type="spellStart"/>
+      <w:r>
+        <w:t>muy</w:t>
+      </w:r>
+      <w:proofErr w:type="spellEnd"/>
+      <w:r>
+        <w:t xml:space="preserve"> general</w:t>
+      </w:r>
+      <w:r>
+        <w:t xml:space="preserve"> los dos </w:t>
+      </w:r>
+      <w:proofErr w:type="spellStart"/>
+      <w:r>
+        <w:t>highligths</w:t>
+      </w:r>
+      <w:proofErr w:type="spellEnd"/>
+      <w:r>
+        <w:t xml:space="preserve">, </w:t>
+      </w:r>
+      <w:proofErr w:type="spellStart"/>
+      <w:r>
+        <w:t>yo</w:t>
+      </w:r>
+      <w:proofErr w:type="spellEnd"/>
+      <w:r>
+        <w:t xml:space="preserve"> lo </w:t>
+      </w:r>
+      <w:proofErr w:type="spellStart"/>
+      <w:r>
+        <w:t>borraira</w:t>
+      </w:r>
+      <w:proofErr w:type="spellEnd"/>
+    </w:p>
+  </w:comment>
+</w:comments>
+</file>
+
+<file path=word/commentsExtended.xml><?xml version="1.0" encoding="utf-8"?>
+<w15:commentsEx xmlns:wpc="http://schemas.microsoft.com/office/word/2010/wordprocessingCanvas" xmlns:cx="http://schemas.microsoft.com/office/drawing/2014/chartex" xmlns:cx1="http://schemas.microsoft.com/office/drawing/2015/9/8/chartex" xmlns:cx2="http://schemas.microsoft.com/office/drawing/2015/10/21/chartex" xmlns:cx3="http://schemas.microsoft.com/office/drawing/2016/5/9/chartex" xmlns:cx4="http://schemas.microsoft.com/office/drawing/2016/5/10/chartex" xmlns:cx5="http://schemas.microsoft.com/office/drawing/2016/5/11/chartex" xmlns:cx6="http://schemas.microsoft.com/office/drawing/2016/5/12/chartex" xmlns:cx7="http://schemas.microsoft.com/office/drawing/2016/5/13/chartex" xmlns:cx8="http://schemas.microsoft.com/office/drawing/2016/5/14/chartex" xmlns:mc="http://schemas.openxmlformats.org/markup-compatibility/2006" xmlns:aink="http://schemas.microsoft.com/office/drawing/2016/ink" xmlns:am3d="http://schemas.microsoft.com/office/drawing/2017/model3d" xmlns:o="urn:schemas-microsoft-com:office:office" xmlns:r="http://schemas.openxmlformats.org/officeDocument/2006/relationships" xmlns:m="http://schemas.openxmlformats.org/officeDocument/2006/math" xmlns:v="urn:schemas-microsoft-com:vml" xmlns:wp14="http://schemas.microsoft.com/office/word/2010/wordprocessingDrawing" xmlns:wp="http://schemas.openxmlformats.org/drawingml/2006/wordprocessingDrawing" xmlns:w10="urn:schemas-microsoft-com:office:word" xmlns:w="http://schemas.openxmlformats.org/wordprocessingml/2006/main" xmlns:w14="http://schemas.microsoft.com/office/word/2010/wordml" xmlns:w15="http://schemas.microsoft.com/office/word/2012/wordml" xmlns:w16cex="http://schemas.microsoft.com/office/word/2018/wordml/cex" xmlns:w16cid="http://schemas.microsoft.com/office/word/2016/wordml/cid" xmlns:w16="http://schemas.microsoft.com/office/word/2018/wordml" xmlns:w16sdtdh="http://schemas.microsoft.com/office/word/2020/wordml/sdtdatahash" xmlns:w16se="http://schemas.microsoft.com/office/word/2015/wordml/symex" xmlns:wpg="http://schemas.microsoft.com/office/word/2010/wordprocessingGroup" xmlns:wpi="http://schemas.microsoft.com/office/word/2010/wordprocessingInk" xmlns:wne="http://schemas.microsoft.com/office/word/2006/wordml" xmlns:wps="http://schemas.microsoft.com/office/word/2010/wordprocessingShape" mc:Ignorable="w14 w15 w16se w16cid w16 w16cex w16sdtdh wp14">
+  <w15:commentEx w15:paraId="2AF8A9B2" w15:done="0"/>
+</w15:commentsEx>
+</file>
+
+<file path=word/commentsExtensible.xml><?xml version="1.0" encoding="utf-8"?>
+<w16cex:commentsExtensible xmlns:wpc="http://schemas.microsoft.com/office/word/2010/wordprocessingCanvas" xmlns:cx="http://schemas.microsoft.com/office/drawing/2014/chartex" xmlns:cx1="http://schemas.microsoft.com/office/drawing/2015/9/8/chartex" xmlns:cx2="http://schemas.microsoft.com/office/drawing/2015/10/21/chartex" xmlns:cx3="http://schemas.microsoft.com/office/drawing/2016/5/9/chartex" xmlns:cx4="http://schemas.microsoft.com/office/drawing/2016/5/10/chartex" xmlns:cx5="http://schemas.microsoft.com/office/drawing/2016/5/11/chartex" xmlns:cx6="http://schemas.microsoft.com/office/drawing/2016/5/12/chartex" xmlns:cx7="http://schemas.microsoft.com/office/drawing/2016/5/13/chartex" xmlns:cx8="http://schemas.microsoft.com/office/drawing/2016/5/14/chartex" xmlns:mc="http://schemas.openxmlformats.org/markup-compatibility/2006" xmlns:aink="http://schemas.microsoft.com/office/drawing/2016/ink" xmlns:am3d="http://schemas.microsoft.com/office/drawing/2017/model3d" xmlns:o="urn:schemas-microsoft-com:office:office" xmlns:r="http://schemas.openxmlformats.org/officeDocument/2006/relationships" xmlns:m="http://schemas.openxmlformats.org/officeDocument/2006/math" xmlns:v="urn:schemas-microsoft-com:vml" xmlns:wp14="http://schemas.microsoft.com/office/word/2010/wordprocessingDrawing" xmlns:wp="http://schemas.openxmlformats.org/drawingml/2006/wordprocessingDrawing" xmlns:w10="urn:schemas-microsoft-com:office:word" xmlns:w="http://schemas.openxmlformats.org/wordprocessingml/2006/main" xmlns:w14="http://schemas.microsoft.com/office/word/2010/wordml" xmlns:w15="http://schemas.microsoft.com/office/word/2012/wordml" xmlns:w16cex="http://schemas.microsoft.com/office/word/2018/wordml/cex" xmlns:w16cid="http://schemas.microsoft.com/office/word/2016/wordml/cid" xmlns:w16="http://schemas.microsoft.com/office/word/2018/wordml" xmlns:w16sdtdh="http://schemas.microsoft.com/office/word/2020/wordml/sdtdatahash" xmlns:w16se="http://schemas.microsoft.com/office/word/2015/wordml/symex" xmlns:wpg="http://schemas.microsoft.com/office/word/2010/wordprocessingGroup" xmlns:wpi="http://schemas.microsoft.com/office/word/2010/wordprocessingInk" xmlns:wne="http://schemas.microsoft.com/office/word/2006/wordml" xmlns:wps="http://schemas.microsoft.com/office/word/2010/wordprocessingShape" mc:Ignorable="w14 w15 w16se w16cid w16 w16cex w16sdtdh wp14">
+  <w16cex:commentExtensible w16cex:durableId="24E1C9AE" w16cex:dateUtc="2021-09-07T09:21:00Z"/>
+</w16cex:commentsExtensible>
+</file>
+
+<file path=word/commentsIds.xml><?xml version="1.0" encoding="utf-8"?>
+<w16cid:commentsIds xmlns:wpc="http://schemas.microsoft.com/office/word/2010/wordprocessingCanvas" xmlns:cx="http://schemas.microsoft.com/office/drawing/2014/chartex" xmlns:cx1="http://schemas.microsoft.com/office/drawing/2015/9/8/chartex" xmlns:cx2="http://schemas.microsoft.com/office/drawing/2015/10/21/chartex" xmlns:cx3="http://schemas.microsoft.com/office/drawing/2016/5/9/chartex" xmlns:cx4="http://schemas.microsoft.com/office/drawing/2016/5/10/chartex" xmlns:cx5="http://schemas.microsoft.com/office/drawing/2016/5/11/chartex" xmlns:cx6="http://schemas.microsoft.com/office/drawing/2016/5/12/chartex" xmlns:cx7="http://schemas.microsoft.com/office/drawing/2016/5/13/chartex" xmlns:cx8="http://schemas.microsoft.com/office/drawing/2016/5/14/chartex" xmlns:mc="http://schemas.openxmlformats.org/markup-compatibility/2006" xmlns:aink="http://schemas.microsoft.com/office/drawing/2016/ink" xmlns:am3d="http://schemas.microsoft.com/office/drawing/2017/model3d" xmlns:o="urn:schemas-microsoft-com:office:office" xmlns:r="http://schemas.openxmlformats.org/officeDocument/2006/relationships" xmlns:m="http://schemas.openxmlformats.org/officeDocument/2006/math" xmlns:v="urn:schemas-microsoft-com:vml" xmlns:wp14="http://schemas.microsoft.com/office/word/2010/wordprocessingDrawing" xmlns:wp="http://schemas.openxmlformats.org/drawingml/2006/wordprocessingDrawing" xmlns:w10="urn:schemas-microsoft-com:office:word" xmlns:w="http://schemas.openxmlformats.org/wordprocessingml/2006/main" xmlns:w14="http://schemas.microsoft.com/office/word/2010/wordml" xmlns:w15="http://schemas.microsoft.com/office/word/2012/wordml" xmlns:w16cex="http://schemas.microsoft.com/office/word/2018/wordml/cex" xmlns:w16cid="http://schemas.microsoft.com/office/word/2016/wordml/cid" xmlns:w16="http://schemas.microsoft.com/office/word/2018/wordml" xmlns:w16sdtdh="http://schemas.microsoft.com/office/word/2020/wordml/sdtdatahash" xmlns:w16se="http://schemas.microsoft.com/office/word/2015/wordml/symex" xmlns:wpg="http://schemas.microsoft.com/office/word/2010/wordprocessingGroup" xmlns:wpi="http://schemas.microsoft.com/office/word/2010/wordprocessingInk" xmlns:wne="http://schemas.microsoft.com/office/word/2006/wordml" xmlns:wps="http://schemas.microsoft.com/office/word/2010/wordprocessingShape" mc:Ignorable="w14 w15 w16se w16cid w16 w16cex w16sdtdh wp14">
+  <w16cid:commentId w16cid:paraId="2AF8A9B2" w16cid:durableId="24E1C9AE"/>
+</w16cid:commentsIds>
+</file>
+
 <file path=word/numbering.xml><?xml version="1.0" encoding="utf-8"?>
-<w:numbering xmlns:wpc="http://schemas.microsoft.com/office/word/2010/wordprocessingCanvas" xmlns:cx="http://schemas.microsoft.com/office/drawing/2014/chartex" xmlns:cx1="http://schemas.microsoft.com/office/drawing/2015/9/8/chartex" xmlns:cx2="http://schemas.microsoft.com/office/drawing/2015/10/21/chartex" xmlns:cx3="http://schemas.microsoft.com/office/drawing/2016/5/9/chartex" xmlns:cx4="http://schemas.microsoft.com/office/drawing/2016/5/10/chartex" xmlns:cx5="http://schemas.microsoft.com/office/drawing/2016/5/11/chartex" xmlns:cx6="http://schemas.microsoft.com/office/drawing/2016/5/12/chartex" xmlns:cx7="http://schemas.microsoft.com/office/drawing/2016/5/13/chartex" xmlns:cx8="http://schemas.microsoft.com/office/drawing/2016/5/14/chartex" xmlns:mc="http://schemas.openxmlformats.org/markup-compatibility/2006" xmlns:aink="http://schemas.microsoft.com/office/drawing/2016/ink" xmlns:am3d="http://schemas.microsoft.com/office/drawing/2017/model3d" xmlns:o="urn:schemas-microsoft-com:office:office" xmlns:r="http://schemas.openxmlformats.org/officeDocument/2006/relationships" xmlns:m="http://schemas.openxmlformats.org/officeDocument/2006/math" xmlns:v="urn:schemas-microsoft-com:vml" xmlns:wp14="http://schemas.microsoft.com/office/word/2010/wordprocessingDrawing" xmlns:wp="http://schemas.openxmlformats.org/drawingml/2006/wordprocessingDrawing" xmlns:w10="urn:schemas-microsoft-com:office:word" xmlns:w="http://schemas.openxmlformats.org/wordprocessingml/2006/main" xmlns:w14="http://schemas.microsoft.com/office/word/2010/wordml" xmlns:w15="http://schemas.microsoft.com/office/word/2012/wordml" xmlns:w16cex="http://schemas.microsoft.com/office/word/2018/wordml/cex" xmlns:w16cid="http://schemas.microsoft.com/office/word/2016/wordml/cid" xmlns:w16="http://schemas.microsoft.com/office/word/2018/wordml" xmlns:w16se="http://schemas.microsoft.com/office/word/2015/wordml/symex" xmlns:wpg="http://schemas.microsoft.com/office/word/2010/wordprocessingGroup" xmlns:wpi="http://schemas.microsoft.com/office/word/2010/wordprocessingInk" xmlns:wne="http://schemas.microsoft.com/office/word/2006/wordml" xmlns:wps="http://schemas.microsoft.com/office/word/2010/wordprocessingShape" mc:Ignorable="w14 w15 w16se w16cid w16 w16cex wp14">
+<w:numbering xmlns:wpc="http://schemas.microsoft.com/office/word/2010/wordprocessingCanvas" xmlns:cx="http://schemas.microsoft.com/office/drawing/2014/chartex" xmlns:cx1="http://schemas.microsoft.com/office/drawing/2015/9/8/chartex" xmlns:cx2="http://schemas.microsoft.com/office/drawing/2015/10/21/chartex" xmlns:cx3="http://schemas.microsoft.com/office/drawing/2016/5/9/chartex" xmlns:cx4="http://schemas.microsoft.com/office/drawing/2016/5/10/chartex" xmlns:cx5="http://schemas.microsoft.com/office/drawing/2016/5/11/chartex" xmlns:cx6="http://schemas.microsoft.com/office/drawing/2016/5/12/chartex" xmlns:cx7="http://schemas.microsoft.com/office/drawing/2016/5/13/chartex" xmlns:cx8="http://schemas.microsoft.com/office/drawing/2016/5/14/chartex" xmlns:mc="http://schemas.openxmlformats.org/markup-compatibility/2006" xmlns:aink="http://schemas.microsoft.com/office/drawing/2016/ink" xmlns:am3d="http://schemas.microsoft.com/office/drawing/2017/model3d" xmlns:o="urn:schemas-microsoft-com:office:office" xmlns:r="http://schemas.openxmlformats.org/officeDocument/2006/relationships" xmlns:m="http://schemas.openxmlformats.org/officeDocument/2006/math" xmlns:v="urn:schemas-microsoft-com:vml" xmlns:wp14="http://schemas.microsoft.com/office/word/2010/wordprocessingDrawing" xmlns:wp="http://schemas.openxmlformats.org/drawingml/2006/wordprocessingDrawing" xmlns:w10="urn:schemas-microsoft-com:office:word" xmlns:w="http://schemas.openxmlformats.org/wordprocessingml/2006/main" xmlns:w14="http://schemas.microsoft.com/office/word/2010/wordml" xmlns:w15="http://schemas.microsoft.com/office/word/2012/wordml" xmlns:w16cex="http://schemas.microsoft.com/office/word/2018/wordml/cex" xmlns:w16cid="http://schemas.microsoft.com/office/word/2016/wordml/cid" xmlns:w16="http://schemas.microsoft.com/office/word/2018/wordml" xmlns:w16sdtdh="http://schemas.microsoft.com/office/word/2020/wordml/sdtdatahash" xmlns:w16se="http://schemas.microsoft.com/office/word/2015/wordml/symex" xmlns:wpg="http://schemas.microsoft.com/office/word/2010/wordprocessingGroup" xmlns:wpi="http://schemas.microsoft.com/office/word/2010/wordprocessingInk" xmlns:wne="http://schemas.microsoft.com/office/word/2006/wordml" xmlns:wps="http://schemas.microsoft.com/office/word/2010/wordprocessingShape" mc:Ignorable="w14 w15 w16se w16cid w16 w16cex w16sdtdh wp14">
   <w:abstractNum w:abstractNumId="0" w15:restartNumberingAfterBreak="0">
     <w:nsid w:val="70AD6F1F"/>
     <w:multiLevelType w:val="hybridMultilevel"/>
@@ -241,8 +380,16 @@
 </w:numbering>
 </file>
 
+<file path=word/people.xml><?xml version="1.0" encoding="utf-8"?>
+<w15:people xmlns:wpc="http://schemas.microsoft.com/office/word/2010/wordprocessingCanvas" xmlns:cx="http://schemas.microsoft.com/office/drawing/2014/chartex" xmlns:cx1="http://schemas.microsoft.com/office/drawing/2015/9/8/chartex" xmlns:cx2="http://schemas.microsoft.com/office/drawing/2015/10/21/chartex" xmlns:cx3="http://schemas.microsoft.com/office/drawing/2016/5/9/chartex" xmlns:cx4="http://schemas.microsoft.com/office/drawing/2016/5/10/chartex" xmlns:cx5="http://schemas.microsoft.com/office/drawing/2016/5/11/chartex" xmlns:cx6="http://schemas.microsoft.com/office/drawing/2016/5/12/chartex" xmlns:cx7="http://schemas.microsoft.com/office/drawing/2016/5/13/chartex" xmlns:cx8="http://schemas.microsoft.com/office/drawing/2016/5/14/chartex" xmlns:mc="http://schemas.openxmlformats.org/markup-compatibility/2006" xmlns:aink="http://schemas.microsoft.com/office/drawing/2016/ink" xmlns:am3d="http://schemas.microsoft.com/office/drawing/2017/model3d" xmlns:o="urn:schemas-microsoft-com:office:office" xmlns:r="http://schemas.openxmlformats.org/officeDocument/2006/relationships" xmlns:m="http://schemas.openxmlformats.org/officeDocument/2006/math" xmlns:v="urn:schemas-microsoft-com:vml" xmlns:wp14="http://schemas.microsoft.com/office/word/2010/wordprocessingDrawing" xmlns:wp="http://schemas.openxmlformats.org/drawingml/2006/wordprocessingDrawing" xmlns:w10="urn:schemas-microsoft-com:office:word" xmlns:w="http://schemas.openxmlformats.org/wordprocessingml/2006/main" xmlns:w14="http://schemas.microsoft.com/office/word/2010/wordml" xmlns:w15="http://schemas.microsoft.com/office/word/2012/wordml" xmlns:w16cex="http://schemas.microsoft.com/office/word/2018/wordml/cex" xmlns:w16cid="http://schemas.microsoft.com/office/word/2016/wordml/cid" xmlns:w16="http://schemas.microsoft.com/office/word/2018/wordml" xmlns:w16sdtdh="http://schemas.microsoft.com/office/word/2020/wordml/sdtdatahash" xmlns:w16se="http://schemas.microsoft.com/office/word/2015/wordml/symex" xmlns:wpg="http://schemas.microsoft.com/office/word/2010/wordprocessingGroup" xmlns:wpi="http://schemas.microsoft.com/office/word/2010/wordprocessingInk" xmlns:wne="http://schemas.microsoft.com/office/word/2006/wordml" xmlns:wps="http://schemas.microsoft.com/office/word/2010/wordprocessingShape" mc:Ignorable="w14 w15 w16se w16cid w16 w16cex w16sdtdh wp14">
+  <w15:person w15:author="Fabio Alberto Cruz Sanchez">
+    <w15:presenceInfo w15:providerId="AD" w15:userId="S::cruzsanc1@univ-lorraine.fr::35c611f6-818e-4a45-9e97-026cf77017cf"/>
+  </w15:person>
+</w15:people>
+</file>
+
 <file path=word/styles.xml><?xml version="1.0" encoding="utf-8"?>
-<w:styles xmlns:mc="http://schemas.openxmlformats.org/markup-compatibility/2006" xmlns:r="http://schemas.openxmlformats.org/officeDocument/2006/relationships" xmlns:w="http://schemas.openxmlformats.org/wordprocessingml/2006/main" xmlns:w14="http://schemas.microsoft.com/office/word/2010/wordml" xmlns:w15="http://schemas.microsoft.com/office/word/2012/wordml" xmlns:w16cex="http://schemas.microsoft.com/office/word/2018/wordml/cex" xmlns:w16cid="http://schemas.microsoft.com/office/word/2016/wordml/cid" xmlns:w16="http://schemas.microsoft.com/office/word/2018/wordml" xmlns:w16se="http://schemas.microsoft.com/office/word/2015/wordml/symex" mc:Ignorable="w14 w15 w16se w16cid w16 w16cex">
+<w:styles xmlns:mc="http://schemas.openxmlformats.org/markup-compatibility/2006" xmlns:r="http://schemas.openxmlformats.org/officeDocument/2006/relationships" xmlns:w="http://schemas.openxmlformats.org/wordprocessingml/2006/main" xmlns:w14="http://schemas.microsoft.com/office/word/2010/wordml" xmlns:w15="http://schemas.microsoft.com/office/word/2012/wordml" xmlns:w16cex="http://schemas.microsoft.com/office/word/2018/wordml/cex" xmlns:w16cid="http://schemas.microsoft.com/office/word/2016/wordml/cid" xmlns:w16="http://schemas.microsoft.com/office/word/2018/wordml" xmlns:w16sdtdh="http://schemas.microsoft.com/office/word/2020/wordml/sdtdatahash" xmlns:w16se="http://schemas.microsoft.com/office/word/2015/wordml/symex" mc:Ignorable="w14 w15 w16se w16cid w16 w16cex w16sdtdh">
   <w:docDefaults>
     <w:rPrDefault>
       <w:rPr>
@@ -640,13 +787,13 @@
     <w:name w:val="Normal"/>
     <w:qFormat/>
   </w:style>
-  <w:style w:type="character" w:default="1" w:styleId="Fuentedeprrafopredeter">
+  <w:style w:type="character" w:default="1" w:styleId="Policepardfaut">
     <w:name w:val="Default Paragraph Font"/>
     <w:uiPriority w:val="1"/>
     <w:semiHidden/>
     <w:unhideWhenUsed/>
   </w:style>
-  <w:style w:type="table" w:default="1" w:styleId="Tablanormal">
+  <w:style w:type="table" w:default="1" w:styleId="TableauNormal">
     <w:name w:val="Normal Table"/>
     <w:uiPriority w:val="99"/>
     <w:semiHidden/>
@@ -661,13 +808,13 @@
       </w:tblCellMar>
     </w:tblPr>
   </w:style>
-  <w:style w:type="numbering" w:default="1" w:styleId="Sinlista">
+  <w:style w:type="numbering" w:default="1" w:styleId="Aucuneliste">
     <w:name w:val="No List"/>
     <w:uiPriority w:val="99"/>
     <w:semiHidden/>
     <w:unhideWhenUsed/>
   </w:style>
-  <w:style w:type="paragraph" w:styleId="Prrafodelista">
+  <w:style w:type="paragraph" w:styleId="Paragraphedeliste">
     <w:name w:val="List Paragraph"/>
     <w:basedOn w:val="Normal"/>
     <w:uiPriority w:val="34"/>
@@ -677,6 +824,84 @@
       <w:ind w:left="720"/>
       <w:contextualSpacing/>
     </w:pPr>
+  </w:style>
+  <w:style w:type="paragraph" w:styleId="Rvision">
+    <w:name w:val="Revision"/>
+    <w:hidden/>
+    <w:uiPriority w:val="99"/>
+    <w:semiHidden/>
+    <w:rsid w:val="001129C3"/>
+    <w:pPr>
+      <w:spacing w:after="0" w:line="240" w:lineRule="auto"/>
+    </w:pPr>
+  </w:style>
+  <w:style w:type="character" w:styleId="Marquedecommentaire">
+    <w:name w:val="annotation reference"/>
+    <w:basedOn w:val="Policepardfaut"/>
+    <w:uiPriority w:val="99"/>
+    <w:semiHidden/>
+    <w:unhideWhenUsed/>
+    <w:rsid w:val="001129C3"/>
+    <w:rPr>
+      <w:sz w:val="16"/>
+      <w:szCs w:val="16"/>
+    </w:rPr>
+  </w:style>
+  <w:style w:type="paragraph" w:styleId="Commentaire">
+    <w:name w:val="annotation text"/>
+    <w:basedOn w:val="Normal"/>
+    <w:link w:val="CommentaireCar"/>
+    <w:uiPriority w:val="99"/>
+    <w:semiHidden/>
+    <w:unhideWhenUsed/>
+    <w:rsid w:val="001129C3"/>
+    <w:pPr>
+      <w:spacing w:line="240" w:lineRule="auto"/>
+    </w:pPr>
+    <w:rPr>
+      <w:sz w:val="20"/>
+      <w:szCs w:val="20"/>
+    </w:rPr>
+  </w:style>
+  <w:style w:type="character" w:customStyle="1" w:styleId="CommentaireCar">
+    <w:name w:val="Commentaire Car"/>
+    <w:basedOn w:val="Policepardfaut"/>
+    <w:link w:val="Commentaire"/>
+    <w:uiPriority w:val="99"/>
+    <w:semiHidden/>
+    <w:rsid w:val="001129C3"/>
+    <w:rPr>
+      <w:sz w:val="20"/>
+      <w:szCs w:val="20"/>
+    </w:rPr>
+  </w:style>
+  <w:style w:type="paragraph" w:styleId="Objetducommentaire">
+    <w:name w:val="annotation subject"/>
+    <w:basedOn w:val="Commentaire"/>
+    <w:next w:val="Commentaire"/>
+    <w:link w:val="ObjetducommentaireCar"/>
+    <w:uiPriority w:val="99"/>
+    <w:semiHidden/>
+    <w:unhideWhenUsed/>
+    <w:rsid w:val="001129C3"/>
+    <w:rPr>
+      <w:b/>
+      <w:bCs/>
+    </w:rPr>
+  </w:style>
+  <w:style w:type="character" w:customStyle="1" w:styleId="ObjetducommentaireCar">
+    <w:name w:val="Objet du commentaire Car"/>
+    <w:basedOn w:val="CommentaireCar"/>
+    <w:link w:val="Objetducommentaire"/>
+    <w:uiPriority w:val="99"/>
+    <w:semiHidden/>
+    <w:rsid w:val="001129C3"/>
+    <w:rPr>
+      <w:b/>
+      <w:bCs/>
+      <w:sz w:val="20"/>
+      <w:szCs w:val="20"/>
+    </w:rPr>
   </w:style>
 </w:styles>
 </file>

</xml_diff>

<commit_message>
correction final enviada de mi parte
</commit_message>
<xml_diff>
--- a/Correciones/Highlights- 05082021.docx
+++ b/Correciones/Highlights- 05082021.docx
@@ -58,20 +58,14 @@
           <w:numId w:val="1"/>
         </w:numPr>
       </w:pPr>
-      <w:ins w:id="4" w:author="Fabio Alberto Cruz Sanchez" w:date="2021-09-07T11:22:00Z">
+      <w:ins w:id="4" w:author="Fabio Alberto Cruz Sanchez" w:date="2021-09-08T17:52:00Z">
         <w:r>
-          <w:t>T</w:t>
+          <w:t>Validation of the t</w:t>
         </w:r>
+      </w:ins>
+      <w:ins w:id="5" w:author="Fabio Alberto Cruz Sanchez" w:date="2021-09-07T11:22:00Z">
         <w:r>
-          <w:t xml:space="preserve">echnical viability of recycled materials as substitutes for conventional virgin materials are still limited to </w:t>
-        </w:r>
-        <w:proofErr w:type="gramStart"/>
-        <w:r>
-          <w:t>particular applications</w:t>
-        </w:r>
-        <w:proofErr w:type="gramEnd"/>
-        <w:r>
-          <w:t xml:space="preserve"> such as prototyping activities</w:t>
+          <w:t xml:space="preserve">echnical viability of recycled materials as substitutes </w:t>
         </w:r>
       </w:ins>
     </w:p>
@@ -84,21 +78,12 @@
         </w:numPr>
         <w:rPr>
           <w:strike/>
-          <w:rPrChange w:id="5" w:author="Fabio Alberto Cruz Sanchez" w:date="2021-09-07T11:21:00Z">
+          <w:rPrChange w:id="6" w:author="Fabio Alberto Cruz Sanchez" w:date="2021-09-07T11:21:00Z">
             <w:rPr/>
           </w:rPrChange>
         </w:rPr>
       </w:pPr>
-      <w:commentRangeStart w:id="6"/>
-      <w:r>
-        <w:rPr>
-          <w:strike/>
-          <w:rPrChange w:id="7" w:author="Fabio Alberto Cruz Sanchez" w:date="2021-09-07T11:21:00Z">
-            <w:rPr/>
-          </w:rPrChange>
-        </w:rPr>
-        <w:t xml:space="preserve">Printing conditions can help optimizing the </w:t>
-      </w:r>
+      <w:commentRangeStart w:id="7"/>
       <w:r>
         <w:rPr>
           <w:strike/>
@@ -106,20 +91,29 @@
             <w:rPr/>
           </w:rPrChange>
         </w:rPr>
+        <w:t xml:space="preserve">Printing conditions can help optimizing the </w:t>
+      </w:r>
+      <w:r>
+        <w:rPr>
+          <w:strike/>
+          <w:rPrChange w:id="9" w:author="Fabio Alberto Cruz Sanchez" w:date="2021-09-07T11:21:00Z">
+            <w:rPr/>
+          </w:rPrChange>
+        </w:rPr>
         <w:t>tensile strength</w:t>
       </w:r>
-      <w:commentRangeEnd w:id="6"/>
+      <w:commentRangeEnd w:id="7"/>
       <w:r>
         <w:rPr>
           <w:rStyle w:val="Marquedecommentaire"/>
           <w:strike/>
-          <w:rPrChange w:id="9" w:author="Fabio Alberto Cruz Sanchez" w:date="2021-09-07T11:21:00Z">
+          <w:rPrChange w:id="10" w:author="Fabio Alberto Cruz Sanchez" w:date="2021-09-07T11:21:00Z">
             <w:rPr>
               <w:rStyle w:val="Marquedecommentaire"/>
             </w:rPr>
           </w:rPrChange>
         </w:rPr>
-        <w:commentReference w:id="6"/>
+        <w:commentReference w:id="7"/>
       </w:r>
     </w:p>
     <w:p>
@@ -182,7 +176,7 @@
 
 <file path=word/comments.xml><?xml version="1.0" encoding="utf-8"?>
 <w:comments xmlns:wpc="http://schemas.microsoft.com/office/word/2010/wordprocessingCanvas" xmlns:cx="http://schemas.microsoft.com/office/drawing/2014/chartex" xmlns:cx1="http://schemas.microsoft.com/office/drawing/2015/9/8/chartex" xmlns:cx2="http://schemas.microsoft.com/office/drawing/2015/10/21/chartex" xmlns:cx3="http://schemas.microsoft.com/office/drawing/2016/5/9/chartex" xmlns:cx4="http://schemas.microsoft.com/office/drawing/2016/5/10/chartex" xmlns:cx5="http://schemas.microsoft.com/office/drawing/2016/5/11/chartex" xmlns:cx6="http://schemas.microsoft.com/office/drawing/2016/5/12/chartex" xmlns:cx7="http://schemas.microsoft.com/office/drawing/2016/5/13/chartex" xmlns:cx8="http://schemas.microsoft.com/office/drawing/2016/5/14/chartex" xmlns:mc="http://schemas.openxmlformats.org/markup-compatibility/2006" xmlns:aink="http://schemas.microsoft.com/office/drawing/2016/ink" xmlns:am3d="http://schemas.microsoft.com/office/drawing/2017/model3d" xmlns:o="urn:schemas-microsoft-com:office:office" xmlns:r="http://schemas.openxmlformats.org/officeDocument/2006/relationships" xmlns:m="http://schemas.openxmlformats.org/officeDocument/2006/math" xmlns:v="urn:schemas-microsoft-com:vml" xmlns:wp14="http://schemas.microsoft.com/office/word/2010/wordprocessingDrawing" xmlns:wp="http://schemas.openxmlformats.org/drawingml/2006/wordprocessingDrawing" xmlns:w10="urn:schemas-microsoft-com:office:word" xmlns:w="http://schemas.openxmlformats.org/wordprocessingml/2006/main" xmlns:w14="http://schemas.microsoft.com/office/word/2010/wordml" xmlns:w15="http://schemas.microsoft.com/office/word/2012/wordml" xmlns:w16cex="http://schemas.microsoft.com/office/word/2018/wordml/cex" xmlns:w16cid="http://schemas.microsoft.com/office/word/2016/wordml/cid" xmlns:w16="http://schemas.microsoft.com/office/word/2018/wordml" xmlns:w16sdtdh="http://schemas.microsoft.com/office/word/2020/wordml/sdtdatahash" xmlns:w16se="http://schemas.microsoft.com/office/word/2015/wordml/symex" xmlns:wpg="http://schemas.microsoft.com/office/word/2010/wordprocessingGroup" xmlns:wpi="http://schemas.microsoft.com/office/word/2010/wordprocessingInk" xmlns:wne="http://schemas.microsoft.com/office/word/2006/wordml" xmlns:wps="http://schemas.microsoft.com/office/word/2010/wordprocessingShape" mc:Ignorable="w14 w15 w16se w16cid w16 w16cex w16sdtdh wp14">
-  <w:comment w:id="6" w:author="Fabio Alberto Cruz Sanchez" w:date="2021-09-07T11:21:00Z" w:initials="FACS">
+  <w:comment w:id="7" w:author="Fabio Alberto Cruz Sanchez" w:date="2021-09-07T11:21:00Z" w:initials="FACS">
     <w:p>
       <w:pPr>
         <w:pStyle w:val="Commentaire"/>

</xml_diff>